<commit_message>
saved changes to contact
</commit_message>
<xml_diff>
--- a/assets/resume/sumanth_venkata_resume.docx
+++ b/assets/resume/sumanth_venkata_resume.docx
@@ -2737,28 +2737,16 @@
         </w:rPr>
         <w:t xml:space="preserve">), </w:t>
       </w:r>
-      <w:proofErr w:type="gramStart"/>
-      <w:r>
-        <w:rPr>
-          <w:rFonts w:cstheme="minorHAnsi"/>
-          <w:b/>
-          <w:color w:val="auto"/>
-          <w:sz w:val="20"/>
-          <w:szCs w:val="20"/>
-        </w:rPr>
-        <w:t>C</w:t>
-      </w:r>
-      <w:r>
-        <w:rPr>
-          <w:rFonts w:cstheme="minorHAnsi"/>
-          <w:b/>
-          <w:color w:val="auto"/>
-          <w:sz w:val="20"/>
-          <w:szCs w:val="20"/>
-        </w:rPr>
-        <w:t>,C++</w:t>
-      </w:r>
-      <w:proofErr w:type="gramEnd"/>
+      <w:r>
+        <w:rPr>
+          <w:rFonts w:cstheme="minorHAnsi"/>
+          <w:b/>
+          <w:color w:val="auto"/>
+          <w:sz w:val="20"/>
+          <w:szCs w:val="20"/>
+        </w:rPr>
+        <w:t>C, C++</w:t>
+      </w:r>
       <w:r>
         <w:rPr>
           <w:rFonts w:cstheme="minorHAnsi"/>
@@ -2841,6 +2829,18 @@
         </w:rPr>
         <w:t>e</w:t>
       </w:r>
+      <w:r>
+        <w:rPr>
+          <w:rFonts w:cstheme="minorHAnsi"/>
+          <w:b/>
+          <w:color w:val="auto"/>
+          <w:sz w:val="20"/>
+          <w:szCs w:val="20"/>
+        </w:rPr>
+        <w:t>(JIRA,RALLY)</w:t>
+      </w:r>
+      <w:bookmarkStart w:id="0" w:name="_GoBack"/>
+      <w:bookmarkEnd w:id="0"/>
       <w:r>
         <w:rPr>
           <w:rFonts w:cstheme="minorHAnsi"/>
@@ -5825,6 +5825,16 @@
         </w:rPr>
         <w:t xml:space="preserve"> Developer</w:t>
       </w:r>
+      <w:r>
+        <w:rPr>
+          <w:rFonts w:asciiTheme="minorHAnsi" w:hAnsiTheme="minorHAnsi" w:cstheme="minorHAnsi"/>
+          <w:b/>
+          <w:bCs/>
+          <w:sz w:val="20"/>
+          <w:szCs w:val="20"/>
+        </w:rPr>
+        <w:t xml:space="preserve"> / NodeJS Developer</w:t>
+      </w:r>
     </w:p>
     <w:p>
       <w:pPr>
@@ -11703,18 +11713,7 @@
           <w:sz w:val="20"/>
           <w:szCs w:val="20"/>
         </w:rPr>
-        <w:t>Implemented applications in JavaScript</w:t>
-      </w:r>
-      <w:bookmarkStart w:id="0" w:name="_GoBack"/>
-      <w:bookmarkEnd w:id="0"/>
-      <w:r>
-        <w:rPr>
-          <w:rFonts w:cstheme="minorHAnsi"/>
-          <w:color w:val="auto"/>
-          <w:sz w:val="20"/>
-          <w:szCs w:val="20"/>
-        </w:rPr>
-        <w:t xml:space="preserve"> and </w:t>
+        <w:t xml:space="preserve">Implemented applications in JavaScript and </w:t>
       </w:r>
       <w:r>
         <w:rPr>
@@ -14185,7 +14184,7 @@
 </file>
 
 <file path=customXml/itemProps1.xml><?xml version="1.0" encoding="utf-8"?>
-<ds:datastoreItem xmlns:ds="http://schemas.openxmlformats.org/officeDocument/2006/customXml" ds:itemID="{B8F15C50-1F89-43A9-99B0-C737AF4CC836}">
+<ds:datastoreItem xmlns:ds="http://schemas.openxmlformats.org/officeDocument/2006/customXml" ds:itemID="{B3EA2E47-0253-4A35-997E-3AC19310BBF5}">
   <ds:schemaRefs>
     <ds:schemaRef ds:uri="http://schemas.openxmlformats.org/officeDocument/2006/bibliography"/>
   </ds:schemaRefs>

</xml_diff>